<commit_message>
Config JWT, AWS S3
</commit_message>
<xml_diff>
--- a/project_diary.docx
+++ b/project_diary.docx
@@ -268,6 +268,7 @@
         <w:rPr>
           <w:b/>
           <w:bCs/>
+          <w:noProof/>
         </w:rPr>
         <w:drawing>
           <wp:inline distT="0" distB="0" distL="0" distR="0" wp14:anchorId="01098FC0" wp14:editId="210216D3">
@@ -286,6 +287,86 @@
                   </pic:nvPicPr>
                   <pic:blipFill>
                     <a:blip r:embed="rId5"/>
+                    <a:stretch>
+                      <a:fillRect/>
+                    </a:stretch>
+                  </pic:blipFill>
+                  <pic:spPr>
+                    <a:xfrm>
+                      <a:off x="0" y="0"/>
+                      <a:ext cx="5943600" cy="3342005"/>
+                    </a:xfrm>
+                    <a:prstGeom prst="rect">
+                      <a:avLst/>
+                    </a:prstGeom>
+                  </pic:spPr>
+                </pic:pic>
+              </a:graphicData>
+            </a:graphic>
+          </wp:inline>
+        </w:drawing>
+      </w:r>
+    </w:p>
+    <w:p>
+      <w:pPr>
+        <w:rPr>
+          <w:b/>
+          <w:bCs/>
+        </w:rPr>
+      </w:pPr>
+      <w:r>
+        <w:rPr>
+          <w:b/>
+          <w:bCs/>
+        </w:rPr>
+        <w:br w:type="page"/>
+      </w:r>
+    </w:p>
+    <w:p>
+      <w:pPr>
+        <w:rPr>
+          <w:b/>
+          <w:bCs/>
+        </w:rPr>
+      </w:pPr>
+      <w:r>
+        <w:rPr>
+          <w:b/>
+          <w:bCs/>
+        </w:rPr>
+        <w:lastRenderedPageBreak/>
+        <w:t>Day 2 (06/09/2024)</w:t>
+      </w:r>
+    </w:p>
+    <w:p>
+      <w:pPr>
+        <w:rPr>
+          <w:b/>
+          <w:bCs/>
+        </w:rPr>
+      </w:pPr>
+      <w:r>
+        <w:rPr>
+          <w:b/>
+          <w:bCs/>
+        </w:rPr>
+        <w:drawing>
+          <wp:inline distT="0" distB="0" distL="0" distR="0" wp14:anchorId="3403B119" wp14:editId="339E3F3B">
+            <wp:extent cx="5943600" cy="3342005"/>
+            <wp:effectExtent l="0" t="0" r="0" b="0"/>
+            <wp:docPr id="1707618698" name="Picture 1" descr="A screenshot of a computer&#10;&#10;Description automatically generated"/>
+            <wp:cNvGraphicFramePr>
+              <a:graphicFrameLocks xmlns:a="http://schemas.openxmlformats.org/drawingml/2006/main" noChangeAspect="1"/>
+            </wp:cNvGraphicFramePr>
+            <a:graphic xmlns:a="http://schemas.openxmlformats.org/drawingml/2006/main">
+              <a:graphicData uri="http://schemas.openxmlformats.org/drawingml/2006/picture">
+                <pic:pic xmlns:pic="http://schemas.openxmlformats.org/drawingml/2006/picture">
+                  <pic:nvPicPr>
+                    <pic:cNvPr id="1707618698" name="Picture 1" descr="A screenshot of a computer&#10;&#10;Description automatically generated"/>
+                    <pic:cNvPicPr/>
+                  </pic:nvPicPr>
+                  <pic:blipFill>
+                    <a:blip r:embed="rId6"/>
                     <a:stretch>
                       <a:fillRect/>
                     </a:stretch>
@@ -1233,6 +1314,7 @@
   <w:style w:type="character" w:default="1" w:styleId="DefaultParagraphFont">
     <w:name w:val="Default Paragraph Font"/>
     <w:uiPriority w:val="1"/>
+    <w:semiHidden/>
     <w:unhideWhenUsed/>
   </w:style>
   <w:style w:type="table" w:default="1" w:styleId="TableNormal">

</xml_diff>